<commit_message>
add part C : smart devices
</commit_message>
<xml_diff>
--- a/Portfolio.docx
+++ b/Portfolio.docx
@@ -482,7 +482,6 @@
           <w:docPartUnique/>
         </w:docPartObj>
       </w:sdtPr>
-      <w:sdtEndPr/>
       <w:sdtContent>
         <w:p>
           <w:pPr>
@@ -6542,8 +6541,6 @@
         </w:rPr>
         <w:t>D</w:t>
       </w:r>
-      <w:bookmarkStart w:id="2" w:name="_GoBack"/>
-      <w:bookmarkEnd w:id="2"/>
       <w:r>
         <w:rPr>
           <w:rFonts w:ascii="Arial" w:hAnsi="Arial" w:cs="Arial"/>
@@ -7003,23 +7000,7 @@
           <w:iCs/>
           <w:lang w:val="en-US"/>
         </w:rPr>
-        <w:t>S</w:t>
-      </w:r>
-      <w:r>
-        <w:rPr>
-          <w:rFonts w:ascii="Arial" w:hAnsi="Arial" w:cs="Arial"/>
-          <w:iCs/>
-          <w:lang w:val="en-US"/>
-        </w:rPr>
-        <w:t>e</w:t>
-      </w:r>
-      <w:r>
-        <w:rPr>
-          <w:rFonts w:ascii="Arial" w:hAnsi="Arial" w:cs="Arial"/>
-          <w:iCs/>
-          <w:lang w:val="en-US"/>
-        </w:rPr>
-        <w:t>condly, we made the layout of the PCB from the schematic</w:t>
+        <w:t>Secondly, we made the layout of the PCB from the schematic</w:t>
       </w:r>
       <w:r>
         <w:rPr>
@@ -7137,6 +7118,196 @@
     </w:p>
     <w:p>
       <w:pPr>
+        <w:pStyle w:val="Corpsdetexte2"/>
+        <w:rPr>
+          <w:rFonts w:ascii="Arial" w:hAnsi="Arial" w:cs="Arial"/>
+          <w:b/>
+          <w:iCs/>
+          <w:lang w:val="en-US"/>
+        </w:rPr>
+      </w:pPr>
+      <w:proofErr w:type="gramStart"/>
+      <w:r>
+        <w:rPr>
+          <w:rFonts w:ascii="Arial" w:hAnsi="Arial" w:cs="Arial"/>
+          <w:b/>
+          <w:iCs/>
+          <w:lang w:val="en-US"/>
+        </w:rPr>
+        <w:t>B.I</w:t>
+      </w:r>
+      <w:r>
+        <w:rPr>
+          <w:rFonts w:ascii="Arial" w:hAnsi="Arial" w:cs="Arial"/>
+          <w:b/>
+          <w:iCs/>
+          <w:lang w:val="en-US"/>
+        </w:rPr>
+        <w:t>V</w:t>
+      </w:r>
+      <w:r>
+        <w:rPr>
+          <w:rFonts w:ascii="Arial" w:hAnsi="Arial" w:cs="Arial"/>
+          <w:b/>
+          <w:iCs/>
+          <w:lang w:val="en-US"/>
+        </w:rPr>
+        <w:t>.</w:t>
+      </w:r>
+      <w:proofErr w:type="gramEnd"/>
+      <w:r>
+        <w:rPr>
+          <w:rFonts w:ascii="Arial" w:hAnsi="Arial" w:cs="Arial"/>
+          <w:b/>
+          <w:iCs/>
+          <w:lang w:val="en-US"/>
+        </w:rPr>
+        <w:t xml:space="preserve"> </w:t>
+      </w:r>
+      <w:r>
+        <w:rPr>
+          <w:rFonts w:ascii="Arial" w:hAnsi="Arial" w:cs="Arial"/>
+          <w:b/>
+          <w:iCs/>
+          <w:lang w:val="en-US"/>
+        </w:rPr>
+        <w:t>Big Data</w:t>
+      </w:r>
+    </w:p>
+    <w:p>
+      <w:pPr>
+        <w:pStyle w:val="Corpsdetexte2"/>
+        <w:rPr>
+          <w:rFonts w:ascii="Arial" w:hAnsi="Arial" w:cs="Arial"/>
+          <w:i/>
+          <w:iCs/>
+          <w:lang w:val="en-US"/>
+        </w:rPr>
+      </w:pPr>
+    </w:p>
+    <w:p>
+      <w:pPr>
+        <w:pStyle w:val="Corpsdetexte2"/>
+        <w:rPr>
+          <w:rFonts w:ascii="Arial" w:hAnsi="Arial" w:cs="Arial"/>
+          <w:i/>
+          <w:iCs/>
+          <w:lang w:val="en-US"/>
+        </w:rPr>
+      </w:pPr>
+      <w:r>
+        <w:rPr>
+          <w:rFonts w:ascii="Arial" w:hAnsi="Arial" w:cs="Arial"/>
+          <w:i/>
+          <w:iCs/>
+          <w:lang w:val="en-US"/>
+        </w:rPr>
+        <w:t>B.II.1. The environment and context</w:t>
+      </w:r>
+    </w:p>
+    <w:p>
+      <w:pPr>
+        <w:pStyle w:val="Corpsdetexte2"/>
+        <w:rPr>
+          <w:rFonts w:ascii="Arial" w:hAnsi="Arial" w:cs="Arial"/>
+          <w:i/>
+          <w:iCs/>
+          <w:lang w:val="en-US"/>
+        </w:rPr>
+      </w:pPr>
+      <w:r>
+        <w:rPr>
+          <w:rFonts w:ascii="Arial" w:hAnsi="Arial" w:cs="Arial"/>
+          <w:i/>
+          <w:iCs/>
+          <w:lang w:val="en-US"/>
+        </w:rPr>
+        <w:t>Specify the economic environment in which you have evolved, the organization, its sector and field of activity,</w:t>
+      </w:r>
+    </w:p>
+    <w:p>
+      <w:pPr>
+        <w:pStyle w:val="Corpsdetexte2"/>
+        <w:rPr>
+          <w:rFonts w:ascii="Arial" w:hAnsi="Arial" w:cs="Arial"/>
+          <w:i/>
+          <w:iCs/>
+          <w:lang w:val="en-US"/>
+        </w:rPr>
+      </w:pPr>
+      <w:r>
+        <w:rPr>
+          <w:rFonts w:ascii="Arial" w:hAnsi="Arial" w:cs="Arial"/>
+          <w:i/>
+          <w:iCs/>
+          <w:lang w:val="en-US"/>
+        </w:rPr>
+        <w:t>Explain the assigned missions, your contribution to the overall production.</w:t>
+      </w:r>
+    </w:p>
+    <w:p>
+      <w:pPr>
+        <w:pStyle w:val="Corpsdetexte2"/>
+        <w:rPr>
+          <w:rFonts w:ascii="Arial" w:hAnsi="Arial" w:cs="Arial"/>
+          <w:i/>
+          <w:iCs/>
+          <w:lang w:val="en-US"/>
+        </w:rPr>
+      </w:pPr>
+    </w:p>
+    <w:p>
+      <w:pPr>
+        <w:pStyle w:val="Corpsdetexte2"/>
+        <w:rPr>
+          <w:rFonts w:ascii="Arial" w:hAnsi="Arial" w:cs="Arial"/>
+          <w:i/>
+          <w:iCs/>
+          <w:lang w:val="en-US"/>
+        </w:rPr>
+      </w:pPr>
+      <w:r>
+        <w:rPr>
+          <w:rFonts w:ascii="Arial" w:hAnsi="Arial" w:cs="Arial"/>
+          <w:i/>
+          <w:iCs/>
+          <w:lang w:val="en-US"/>
+        </w:rPr>
+        <w:t>B.II.2. your function</w:t>
+      </w:r>
+    </w:p>
+    <w:p>
+      <w:pPr>
+        <w:pStyle w:val="Corpsdetexte2"/>
+        <w:rPr>
+          <w:rFonts w:ascii="Arial" w:hAnsi="Arial" w:cs="Arial"/>
+          <w:i/>
+          <w:iCs/>
+          <w:lang w:val="en-US"/>
+        </w:rPr>
+      </w:pPr>
+      <w:r>
+        <w:rPr>
+          <w:rFonts w:ascii="Arial" w:hAnsi="Arial" w:cs="Arial"/>
+          <w:i/>
+          <w:iCs/>
+          <w:lang w:val="en-US"/>
+        </w:rPr>
+        <w:t>Analyze in a few lines your function in terms of missions or activities.</w:t>
+      </w:r>
+    </w:p>
+    <w:p>
+      <w:pPr>
+        <w:rPr>
+          <w:rFonts w:asciiTheme="minorHAnsi" w:hAnsiTheme="minorHAnsi"/>
+          <w:b/>
+          <w:bCs/>
+          <w:lang w:val="en-US"/>
+        </w:rPr>
+      </w:pPr>
+    </w:p>
+    <w:p>
+      <w:pPr>
         <w:rPr>
           <w:rFonts w:asciiTheme="minorHAnsi" w:hAnsiTheme="minorHAnsi" w:cs="Arial"/>
           <w:b/>
@@ -7145,6 +7316,7 @@
           <w:kern w:val="32"/>
           <w:sz w:val="72"/>
           <w:szCs w:val="32"/>
+          <w:lang w:val="en-US"/>
           <w14:shadow w14:blurRad="0" w14:dist="25400" w14:dir="2700000" w14:sx="0" w14:sy="0" w14:kx="0" w14:ky="0" w14:algn="none">
             <w14:srgbClr w14:val="000000">
               <w14:alpha w14:val="50000"/>
@@ -7171,6 +7343,7 @@
           <w:kern w:val="32"/>
           <w:sz w:val="72"/>
           <w:szCs w:val="32"/>
+          <w:lang w:val="en-US"/>
           <w14:shadow w14:blurRad="0" w14:dist="25400" w14:dir="2700000" w14:sx="0" w14:sy="0" w14:kx="0" w14:ky="0" w14:algn="none">
             <w14:srgbClr w14:val="000000">
               <w14:alpha w14:val="50000"/>
@@ -7198,6 +7371,7 @@
           <w:kern w:val="32"/>
           <w:sz w:val="72"/>
           <w:szCs w:val="32"/>
+          <w:lang w:val="en-US"/>
           <w14:shadow w14:blurRad="0" w14:dist="25400" w14:dir="2700000" w14:sx="0" w14:sy="0" w14:kx="0" w14:ky="0" w14:algn="none">
             <w14:srgbClr w14:val="000000">
               <w14:alpha w14:val="50000"/>
@@ -7225,6 +7399,7 @@
           <w:kern w:val="32"/>
           <w:sz w:val="72"/>
           <w:szCs w:val="32"/>
+          <w:lang w:val="en-US"/>
           <w14:shadow w14:blurRad="0" w14:dist="25400" w14:dir="2700000" w14:sx="0" w14:sy="0" w14:kx="0" w14:ky="0" w14:algn="none">
             <w14:srgbClr w14:val="000000">
               <w14:alpha w14:val="50000"/>
@@ -7241,9 +7416,8 @@
             <w14:round/>
           </w14:textOutline>
         </w:rPr>
-        <w:t xml:space="preserve"> </w:t>
-      </w:r>
-      <w:proofErr w:type="gramStart"/>
+        <w:t xml:space="preserve"> C</w:t>
+      </w:r>
       <w:r>
         <w:rPr>
           <w:rFonts w:asciiTheme="minorHAnsi" w:hAnsiTheme="minorHAnsi" w:cs="Arial"/>
@@ -7253,6 +7427,7 @@
           <w:kern w:val="32"/>
           <w:sz w:val="72"/>
           <w:szCs w:val="32"/>
+          <w:lang w:val="en-US"/>
           <w14:shadow w14:blurRad="0" w14:dist="25400" w14:dir="2700000" w14:sx="0" w14:sy="0" w14:kx="0" w14:ky="0" w14:algn="none">
             <w14:srgbClr w14:val="000000">
               <w14:alpha w14:val="50000"/>
@@ -7269,7 +7444,7 @@
             <w14:round/>
           </w14:textOutline>
         </w:rPr>
-        <w:t>C</w:t>
+        <w:t>:</w:t>
       </w:r>
       <w:r>
         <w:rPr>
@@ -7280,6 +7455,7 @@
           <w:kern w:val="32"/>
           <w:sz w:val="72"/>
           <w:szCs w:val="32"/>
+          <w:lang w:val="en-US"/>
           <w14:shadow w14:blurRad="0" w14:dist="25400" w14:dir="2700000" w14:sx="0" w14:sy="0" w14:kx="0" w14:ky="0" w14:algn="none">
             <w14:srgbClr w14:val="000000">
               <w14:alpha w14:val="50000"/>
@@ -7296,9 +7472,8 @@
             <w14:round/>
           </w14:textOutline>
         </w:rPr>
-        <w:t>:</w:t>
-      </w:r>
-      <w:proofErr w:type="gramEnd"/>
+        <w:t xml:space="preserve"> </w:t>
+      </w:r>
       <w:r>
         <w:rPr>
           <w:rFonts w:asciiTheme="minorHAnsi" w:hAnsiTheme="minorHAnsi" w:cs="Arial"/>
@@ -7308,6 +7483,7 @@
           <w:kern w:val="32"/>
           <w:sz w:val="72"/>
           <w:szCs w:val="32"/>
+          <w:lang w:val="en-US"/>
           <w14:shadow w14:blurRad="0" w14:dist="25400" w14:dir="2700000" w14:sx="0" w14:sy="0" w14:kx="0" w14:ky="0" w14:algn="none">
             <w14:srgbClr w14:val="000000">
               <w14:alpha w14:val="50000"/>
@@ -7324,17 +7500,727 @@
             <w14:round/>
           </w14:textOutline>
         </w:rPr>
-        <w:t xml:space="preserve"> </w:t>
-      </w:r>
-      <w:r>
-        <w:rPr>
-          <w:rFonts w:asciiTheme="minorHAnsi" w:hAnsiTheme="minorHAnsi" w:cs="Arial"/>
+        <w:t>TECHNICAL PART</w:t>
+      </w:r>
+    </w:p>
+    <w:p>
+      <w:pPr>
+        <w:rPr>
+          <w:rFonts w:asciiTheme="minorHAnsi" w:hAnsiTheme="minorHAnsi"/>
+          <w:lang w:val="en-US"/>
+        </w:rPr>
+      </w:pPr>
+    </w:p>
+    <w:p>
+      <w:pPr>
+        <w:jc w:val="center"/>
+        <w:rPr>
+          <w:rFonts w:asciiTheme="minorHAnsi" w:hAnsiTheme="minorHAnsi"/>
+          <w:lang w:val="en-US"/>
+        </w:rPr>
+      </w:pPr>
+      <w:r>
+        <w:rPr>
+          <w:rFonts w:ascii="Arial" w:hAnsi="Arial" w:cs="Arial"/>
           <w:b/>
           <w:bCs/>
+          <w:color w:val="FF0000"/>
+          <w:lang w:val="en-US"/>
+        </w:rPr>
+        <w:t>NOTES (to be deleted later)</w:t>
+      </w:r>
+    </w:p>
+    <w:p>
+      <w:pPr>
+        <w:jc w:val="center"/>
+        <w:rPr>
+          <w:rFonts w:ascii="Arial" w:hAnsi="Arial" w:cs="Arial"/>
+          <w:b/>
+          <w:bCs/>
+          <w:lang w:val="en-US"/>
+        </w:rPr>
+      </w:pPr>
+    </w:p>
+    <w:p>
+      <w:pPr>
+        <w:ind w:firstLine="708"/>
+        <w:jc w:val="both"/>
+        <w:rPr>
+          <w:rFonts w:ascii="Arial" w:hAnsi="Arial" w:cs="Arial"/>
+          <w:lang w:val="en-US"/>
+        </w:rPr>
+      </w:pPr>
+      <w:r>
+        <w:rPr>
+          <w:rFonts w:ascii="Arial" w:hAnsi="Arial" w:cs="Arial"/>
+          <w:lang w:val="en-US"/>
+        </w:rPr>
+        <w:t>During your journey, you were confronted with problem situations (technical problem solving, strategic choices ...) during which you had to implement a relevant practice to achieve a desired result.</w:t>
+      </w:r>
+    </w:p>
+    <w:p>
+      <w:pPr>
+        <w:ind w:firstLine="708"/>
+        <w:jc w:val="both"/>
+        <w:rPr>
+          <w:rFonts w:ascii="Arial" w:hAnsi="Arial" w:cs="Arial"/>
+          <w:lang w:val="en-US"/>
+        </w:rPr>
+      </w:pPr>
+    </w:p>
+    <w:p>
+      <w:pPr>
+        <w:ind w:firstLine="708"/>
+        <w:jc w:val="both"/>
+        <w:rPr>
+          <w:rFonts w:ascii="Arial" w:hAnsi="Arial" w:cs="Arial"/>
+          <w:lang w:val="en-US"/>
+        </w:rPr>
+      </w:pPr>
+      <w:r>
+        <w:rPr>
+          <w:rFonts w:ascii="Arial" w:hAnsi="Arial" w:cs="Arial"/>
+          <w:lang w:val="en-US"/>
+        </w:rPr>
+        <w:t>We propose to describe these situations that you had to solve. The chosen problem situations must highlight the technical knowledge you have develop</w:t>
+      </w:r>
+      <w:r>
+        <w:rPr>
+          <w:rFonts w:ascii="Arial" w:hAnsi="Arial" w:cs="Arial"/>
+          <w:lang w:val="en-US"/>
+        </w:rPr>
+        <w:t>ed in direct relation to the Training</w:t>
+      </w:r>
+      <w:r>
+        <w:rPr>
+          <w:rFonts w:ascii="Arial" w:hAnsi="Arial" w:cs="Arial"/>
+          <w:lang w:val="en-US"/>
+        </w:rPr>
+        <w:t>.</w:t>
+      </w:r>
+    </w:p>
+    <w:p>
+      <w:pPr>
+        <w:ind w:firstLine="708"/>
+        <w:jc w:val="both"/>
+        <w:rPr>
+          <w:rFonts w:ascii="Arial" w:hAnsi="Arial" w:cs="Arial"/>
+          <w:lang w:val="en-US"/>
+        </w:rPr>
+      </w:pPr>
+    </w:p>
+    <w:p>
+      <w:pPr>
+        <w:ind w:firstLine="708"/>
+        <w:jc w:val="both"/>
+        <w:rPr>
+          <w:rFonts w:ascii="Arial" w:hAnsi="Arial" w:cs="Arial"/>
+          <w:lang w:val="en-US"/>
+        </w:rPr>
+      </w:pPr>
+      <w:r>
+        <w:rPr>
+          <w:rFonts w:ascii="Arial" w:hAnsi="Arial" w:cs="Arial"/>
+          <w:lang w:val="en-US"/>
+        </w:rPr>
+        <w:t>Express yourself in terms of "I": "I started with, I searched, I tried to". You will reproduce the proposed frame for each problem situation developed:</w:t>
+      </w:r>
+    </w:p>
+    <w:p>
+      <w:pPr>
+        <w:jc w:val="both"/>
+        <w:rPr>
+          <w:rFonts w:ascii="Arial" w:hAnsi="Arial" w:cs="Arial"/>
+          <w:lang w:val="en-US"/>
+        </w:rPr>
+      </w:pPr>
+    </w:p>
+    <w:p>
+      <w:pPr>
+        <w:ind w:left="708"/>
+        <w:jc w:val="both"/>
+        <w:rPr>
+          <w:rFonts w:ascii="Arial" w:hAnsi="Arial" w:cs="Arial"/>
+          <w:b/>
+          <w:lang w:val="en-US"/>
+        </w:rPr>
+      </w:pPr>
+      <w:r>
+        <w:rPr>
+          <w:rFonts w:ascii="Arial" w:hAnsi="Arial" w:cs="Arial"/>
+          <w:b/>
+          <w:lang w:val="en-US"/>
+        </w:rPr>
+        <w:t>C.I.1 Presentation</w:t>
+      </w:r>
+    </w:p>
+    <w:p>
+      <w:pPr>
+        <w:jc w:val="both"/>
+        <w:rPr>
+          <w:rFonts w:ascii="Arial" w:hAnsi="Arial" w:cs="Arial"/>
+          <w:lang w:val="en-US"/>
+        </w:rPr>
+      </w:pPr>
+      <w:r>
+        <w:rPr>
+          <w:rFonts w:ascii="Arial" w:hAnsi="Arial" w:cs="Arial"/>
+          <w:lang w:val="en-US"/>
+        </w:rPr>
+        <w:t>Present the situation by specifying the context, the field of responsibilities, the actor (s), the objectives to be reached, the resources and the constraints (human, material, financial, informational ...), the duration and the dates.</w:t>
+      </w:r>
+    </w:p>
+    <w:p>
+      <w:pPr>
+        <w:ind w:left="708"/>
+        <w:jc w:val="both"/>
+        <w:rPr>
+          <w:rFonts w:ascii="Arial" w:hAnsi="Arial" w:cs="Arial"/>
+          <w:lang w:val="en-US"/>
+        </w:rPr>
+      </w:pPr>
+    </w:p>
+    <w:p>
+      <w:pPr>
+        <w:ind w:left="708"/>
+        <w:jc w:val="both"/>
+        <w:rPr>
+          <w:rFonts w:ascii="Arial" w:hAnsi="Arial" w:cs="Arial"/>
+          <w:b/>
+          <w:lang w:val="en-US"/>
+        </w:rPr>
+      </w:pPr>
+      <w:r>
+        <w:rPr>
+          <w:rFonts w:ascii="Arial" w:hAnsi="Arial" w:cs="Arial"/>
+          <w:b/>
+          <w:lang w:val="en-US"/>
+        </w:rPr>
+        <w:t>C.I.2. Resolution of problem</w:t>
+      </w:r>
+    </w:p>
+    <w:p>
+      <w:pPr>
+        <w:jc w:val="both"/>
+        <w:rPr>
+          <w:rFonts w:ascii="Arial" w:hAnsi="Arial" w:cs="Arial"/>
+          <w:lang w:val="en-US"/>
+        </w:rPr>
+      </w:pPr>
+      <w:r>
+        <w:rPr>
+          <w:rFonts w:ascii="Arial" w:hAnsi="Arial" w:cs="Arial"/>
+          <w:lang w:val="en-US"/>
+        </w:rPr>
+        <w:t>Explain the chosen solution by answering the following three questions:</w:t>
+      </w:r>
+    </w:p>
+    <w:p>
+      <w:pPr>
+        <w:jc w:val="both"/>
+        <w:rPr>
+          <w:rFonts w:ascii="Arial" w:hAnsi="Arial" w:cs="Arial"/>
+          <w:lang w:val="en-US"/>
+        </w:rPr>
+      </w:pPr>
+      <w:r>
+        <w:rPr>
+          <w:rFonts w:ascii="Arial" w:hAnsi="Arial" w:cs="Arial"/>
+          <w:lang w:val="en-US"/>
+        </w:rPr>
+        <w:t>"What": the description of the solution; "How": the way to go about it and "Why": the justification of your choice</w:t>
+      </w:r>
+    </w:p>
+    <w:p>
+      <w:pPr>
+        <w:jc w:val="both"/>
+        <w:rPr>
+          <w:rFonts w:ascii="Arial" w:hAnsi="Arial" w:cs="Arial"/>
+          <w:lang w:val="en-US"/>
+        </w:rPr>
+      </w:pPr>
+    </w:p>
+    <w:p>
+      <w:pPr>
+        <w:ind w:left="708"/>
+        <w:jc w:val="both"/>
+        <w:rPr>
+          <w:rFonts w:ascii="Arial" w:hAnsi="Arial" w:cs="Arial"/>
+          <w:b/>
+          <w:lang w:val="en-US"/>
+        </w:rPr>
+      </w:pPr>
+      <w:r>
+        <w:rPr>
+          <w:rFonts w:ascii="Arial" w:hAnsi="Arial" w:cs="Arial"/>
+          <w:b/>
+          <w:lang w:val="en-US"/>
+        </w:rPr>
+        <w:t>C.I.3.The knowledge and skills mobilized</w:t>
+      </w:r>
+    </w:p>
+    <w:p>
+      <w:pPr>
+        <w:jc w:val="both"/>
+        <w:rPr>
+          <w:rFonts w:ascii="Arial" w:hAnsi="Arial" w:cs="Arial"/>
+          <w:lang w:val="en-US"/>
+        </w:rPr>
+      </w:pPr>
+      <w:r>
+        <w:rPr>
+          <w:rFonts w:ascii="Arial" w:hAnsi="Arial" w:cs="Arial"/>
+          <w:lang w:val="en-US"/>
+        </w:rPr>
+        <w:t>What new skills did you have to mobilize and develop to solve this problem? How did you acquire them (reading, training, peers)?</w:t>
+      </w:r>
+    </w:p>
+    <w:p>
+      <w:pPr>
+        <w:ind w:left="708"/>
+        <w:jc w:val="both"/>
+        <w:rPr>
+          <w:rFonts w:ascii="Arial" w:hAnsi="Arial" w:cs="Arial"/>
+          <w:lang w:val="en-US"/>
+        </w:rPr>
+      </w:pPr>
+    </w:p>
+    <w:p>
+      <w:pPr>
+        <w:ind w:left="708"/>
+        <w:jc w:val="both"/>
+        <w:rPr>
+          <w:rFonts w:ascii="Arial" w:hAnsi="Arial" w:cs="Arial"/>
+          <w:b/>
+          <w:lang w:val="en-US"/>
+        </w:rPr>
+      </w:pPr>
+      <w:r>
+        <w:rPr>
+          <w:rFonts w:ascii="Arial" w:hAnsi="Arial" w:cs="Arial"/>
+          <w:b/>
+          <w:lang w:val="en-US"/>
+        </w:rPr>
+        <w:t>C.1.4. Summary and Review</w:t>
+      </w:r>
+    </w:p>
+    <w:p>
+      <w:pPr>
+        <w:jc w:val="both"/>
+        <w:rPr>
+          <w:rFonts w:ascii="Arial" w:hAnsi="Arial" w:cs="Arial"/>
+          <w:lang w:val="en-US"/>
+        </w:rPr>
+      </w:pPr>
+      <w:r>
+        <w:rPr>
+          <w:rFonts w:ascii="Arial" w:hAnsi="Arial" w:cs="Arial"/>
+          <w:lang w:val="en-US"/>
+        </w:rPr>
+        <w:t>Make a synthetic summary of the situation-problem. To conclude, it is a question of taking stock by answering the following questions: what lessons have you learned from this experience? Today with hindsight, what analysis of the proposed solution do you make?</w:t>
+      </w:r>
+    </w:p>
+    <w:p>
+      <w:pPr>
+        <w:jc w:val="both"/>
+        <w:rPr>
+          <w:rFonts w:ascii="Arial" w:hAnsi="Arial" w:cs="Arial"/>
+          <w:lang w:val="en-US"/>
+        </w:rPr>
+      </w:pPr>
+      <w:r>
+        <w:rPr>
+          <w:rFonts w:ascii="Arial" w:hAnsi="Arial" w:cs="Arial"/>
+          <w:lang w:val="en-US"/>
+        </w:rPr>
+        <w:t xml:space="preserve"> </w:t>
+      </w:r>
+    </w:p>
+    <w:p>
+      <w:pPr>
+        <w:rPr>
+          <w:rFonts w:ascii="Arial" w:hAnsi="Arial" w:cs="Arial"/>
+          <w:lang w:val="en-US"/>
+        </w:rPr>
+      </w:pPr>
+    </w:p>
+    <w:p>
+      <w:pPr>
+        <w:jc w:val="center"/>
+        <w:rPr>
+          <w:rFonts w:ascii="Arial" w:hAnsi="Arial" w:cs="Arial"/>
+          <w:b/>
+          <w:bCs/>
+          <w:color w:val="FF0000"/>
+          <w:lang w:val="en-US"/>
+        </w:rPr>
+      </w:pPr>
+      <w:r>
+        <w:rPr>
+          <w:rFonts w:ascii="Arial" w:hAnsi="Arial" w:cs="Arial"/>
+          <w:b/>
+          <w:bCs/>
+          <w:color w:val="FF0000"/>
+          <w:lang w:val="en-US"/>
+        </w:rPr>
+        <w:t>END OF INSTRUCTIONS (to be deleted later)</w:t>
+      </w:r>
+    </w:p>
+    <w:p>
+      <w:pPr>
+        <w:rPr>
+          <w:rFonts w:ascii="Arial" w:hAnsi="Arial" w:cs="Arial"/>
+          <w:bCs/>
+          <w:lang w:val="en-US"/>
+        </w:rPr>
+      </w:pPr>
+      <w:r>
+        <w:rPr>
+          <w:rFonts w:ascii="Arial" w:hAnsi="Arial" w:cs="Arial"/>
+          <w:bCs/>
+          <w:lang w:val="en-US"/>
+        </w:rPr>
+        <w:t xml:space="preserve">During </w:t>
+      </w:r>
+      <w:r>
+        <w:rPr>
+          <w:rFonts w:ascii="Arial" w:hAnsi="Arial" w:cs="Arial"/>
+          <w:bCs/>
+          <w:lang w:val="en-US"/>
+        </w:rPr>
+        <w:t>my training, I was confronted with many problems through the projects. I will present in this part all situations where I was confronted to these problems and how I solve them.</w:t>
+      </w:r>
+    </w:p>
+    <w:p>
+      <w:pPr>
+        <w:rPr>
+          <w:rFonts w:ascii="Arial" w:hAnsi="Arial" w:cs="Arial"/>
+          <w:bCs/>
+          <w:lang w:val="en-US"/>
+        </w:rPr>
+      </w:pPr>
+    </w:p>
+    <w:p>
+      <w:pPr>
+        <w:rPr>
+          <w:rFonts w:ascii="Arial" w:hAnsi="Arial" w:cs="Arial"/>
+          <w:b/>
+          <w:highlight w:val="yellow"/>
+          <w:lang w:val="en-US"/>
+        </w:rPr>
+      </w:pPr>
+      <w:r>
+        <w:rPr>
+          <w:rFonts w:ascii="Arial" w:hAnsi="Arial" w:cs="Arial"/>
+          <w:b/>
+          <w:highlight w:val="yellow"/>
+          <w:lang w:val="en-US"/>
+        </w:rPr>
+        <w:t>C.I. Innovative project (TODO)</w:t>
+      </w:r>
+    </w:p>
+    <w:p>
+      <w:pPr>
+        <w:rPr>
+          <w:rFonts w:ascii="Arial" w:hAnsi="Arial" w:cs="Arial"/>
+          <w:bCs/>
+          <w:lang w:val="en-US"/>
+        </w:rPr>
+      </w:pPr>
+    </w:p>
+    <w:p>
+      <w:pPr>
+        <w:rPr>
+          <w:rFonts w:ascii="Arial" w:hAnsi="Arial" w:cs="Arial"/>
+          <w:bCs/>
+          <w:lang w:val="en-US"/>
+        </w:rPr>
+      </w:pPr>
+      <w:r>
+        <w:rPr>
+          <w:rFonts w:ascii="Arial" w:hAnsi="Arial" w:cs="Arial"/>
+          <w:b/>
+          <w:lang w:val="en-US"/>
+        </w:rPr>
+        <w:t>C.II. Smart Devices</w:t>
+      </w:r>
+    </w:p>
+    <w:p>
+      <w:pPr>
+        <w:rPr>
+          <w:rFonts w:ascii="Arial" w:hAnsi="Arial" w:cs="Arial"/>
+          <w:bCs/>
+          <w:lang w:val="en-US"/>
+        </w:rPr>
+      </w:pPr>
+      <w:r>
+        <w:rPr>
+          <w:rFonts w:ascii="Arial" w:hAnsi="Arial" w:cs="Arial"/>
+          <w:bCs/>
+          <w:lang w:val="en-US"/>
+        </w:rPr>
+        <w:tab/>
+      </w:r>
+    </w:p>
+    <w:p>
+      <w:pPr>
+        <w:ind w:firstLine="708"/>
+        <w:rPr>
+          <w:rFonts w:ascii="Arial" w:hAnsi="Arial" w:cs="Arial"/>
+          <w:bCs/>
+          <w:u w:val="single"/>
+          <w:lang w:val="en-US"/>
+        </w:rPr>
+      </w:pPr>
+      <w:r>
+        <w:rPr>
+          <w:rFonts w:ascii="Arial" w:hAnsi="Arial" w:cs="Arial"/>
+          <w:bCs/>
+          <w:u w:val="single"/>
+          <w:lang w:val="en-US"/>
+        </w:rPr>
+        <w:t>C.II.1. Presentation</w:t>
+      </w:r>
+    </w:p>
+    <w:p>
+      <w:pPr>
+        <w:rPr>
+          <w:rFonts w:ascii="Arial" w:hAnsi="Arial" w:cs="Arial"/>
+          <w:bCs/>
+          <w:lang w:val="en-US"/>
+        </w:rPr>
+      </w:pPr>
+      <w:r>
+        <w:rPr>
+          <w:rFonts w:ascii="Arial" w:hAnsi="Arial" w:cs="Arial"/>
+          <w:b/>
+          <w:bCs/>
+          <w:lang w:val="en-US"/>
+        </w:rPr>
+        <w:tab/>
+      </w:r>
+      <w:r>
+        <w:rPr>
+          <w:rFonts w:ascii="Arial" w:hAnsi="Arial" w:cs="Arial"/>
+          <w:bCs/>
+          <w:lang w:val="en-US"/>
+        </w:rPr>
+        <w:t xml:space="preserve">The purpose of this project is to conceive the schematic impedance adaptation circuit in order to connect a gas sensor to the Arduino Uno. Me and my partner were from the computer science department, so it was the first time we designed an electronic circuit using </w:t>
+      </w:r>
+      <w:proofErr w:type="spellStart"/>
+      <w:r>
+        <w:rPr>
+          <w:rFonts w:ascii="Arial" w:hAnsi="Arial" w:cs="Arial"/>
+          <w:bCs/>
+          <w:lang w:val="en-US"/>
+        </w:rPr>
+        <w:t>KiCad</w:t>
+      </w:r>
+      <w:proofErr w:type="spellEnd"/>
+      <w:r>
+        <w:rPr>
+          <w:rFonts w:ascii="Arial" w:hAnsi="Arial" w:cs="Arial"/>
+          <w:bCs/>
+          <w:lang w:val="en-US"/>
+        </w:rPr>
+        <w:t>. The first problem was to get familiar with the software and to understand electronic concepts.</w:t>
+      </w:r>
+    </w:p>
+    <w:p>
+      <w:pPr>
+        <w:rPr>
+          <w:rFonts w:ascii="Arial" w:hAnsi="Arial" w:cs="Arial"/>
+          <w:bCs/>
+          <w:lang w:val="en-US"/>
+        </w:rPr>
+      </w:pPr>
+    </w:p>
+    <w:p>
+      <w:pPr>
+        <w:rPr>
+          <w:rFonts w:ascii="Arial" w:hAnsi="Arial" w:cs="Arial"/>
+          <w:bCs/>
+          <w:u w:val="single"/>
+          <w:lang w:val="en-US"/>
+        </w:rPr>
+      </w:pPr>
+      <w:r>
+        <w:rPr>
+          <w:rFonts w:ascii="Arial" w:hAnsi="Arial" w:cs="Arial"/>
+          <w:bCs/>
+          <w:lang w:val="en-US"/>
+        </w:rPr>
+        <w:tab/>
+      </w:r>
+      <w:r>
+        <w:rPr>
+          <w:rFonts w:ascii="Arial" w:hAnsi="Arial" w:cs="Arial"/>
+          <w:bCs/>
+          <w:u w:val="single"/>
+          <w:lang w:val="en-US"/>
+        </w:rPr>
+        <w:t>C.II.2. Resolution of problem</w:t>
+      </w:r>
+    </w:p>
+    <w:p>
+      <w:pPr>
+        <w:rPr>
+          <w:rFonts w:ascii="Arial" w:hAnsi="Arial" w:cs="Arial"/>
+          <w:bCs/>
+          <w:lang w:val="en-US"/>
+        </w:rPr>
+      </w:pPr>
+      <w:r>
+        <w:rPr>
+          <w:rFonts w:ascii="Arial" w:hAnsi="Arial" w:cs="Arial"/>
+          <w:bCs/>
+          <w:lang w:val="en-US"/>
+        </w:rPr>
+        <w:tab/>
+      </w:r>
+      <w:bookmarkStart w:id="2" w:name="_GoBack"/>
+      <w:bookmarkEnd w:id="2"/>
+    </w:p>
+    <w:p>
+      <w:pPr>
+        <w:rPr>
+          <w:rFonts w:ascii="Arial" w:hAnsi="Arial" w:cs="Arial"/>
+          <w:bCs/>
+          <w:u w:val="single"/>
+          <w:lang w:val="en-US"/>
+        </w:rPr>
+      </w:pPr>
+      <w:r>
+        <w:rPr>
+          <w:rFonts w:ascii="Arial" w:hAnsi="Arial" w:cs="Arial"/>
+          <w:bCs/>
+          <w:lang w:val="en-US"/>
+        </w:rPr>
+        <w:tab/>
+      </w:r>
+      <w:r>
+        <w:rPr>
+          <w:rFonts w:ascii="Arial" w:hAnsi="Arial" w:cs="Arial"/>
+          <w:bCs/>
+          <w:u w:val="single"/>
+          <w:lang w:val="en-US"/>
+        </w:rPr>
+        <w:t xml:space="preserve">C.II.3. </w:t>
+      </w:r>
+      <w:r>
+        <w:rPr>
+          <w:rFonts w:ascii="Arial" w:hAnsi="Arial" w:cs="Arial"/>
+          <w:bCs/>
+          <w:u w:val="single"/>
+          <w:lang w:val="en-US"/>
+        </w:rPr>
+        <w:t>The knowledge and skill mobilized</w:t>
+      </w:r>
+      <w:r>
+        <w:rPr>
+          <w:rFonts w:ascii="Arial" w:hAnsi="Arial" w:cs="Arial"/>
+          <w:bCs/>
+          <w:u w:val="single"/>
+          <w:lang w:val="en-US"/>
+        </w:rPr>
+        <w:t xml:space="preserve"> </w:t>
+      </w:r>
+    </w:p>
+    <w:p>
+      <w:pPr>
+        <w:rPr>
+          <w:rFonts w:ascii="Arial" w:hAnsi="Arial" w:cs="Arial"/>
+          <w:bCs/>
+          <w:lang w:val="en-US"/>
+        </w:rPr>
+      </w:pPr>
+      <w:r>
+        <w:rPr>
+          <w:rFonts w:ascii="Arial" w:hAnsi="Arial" w:cs="Arial"/>
+          <w:bCs/>
+          <w:lang w:val="en-US"/>
+        </w:rPr>
+        <w:tab/>
+      </w:r>
+    </w:p>
+    <w:p>
+      <w:pPr>
+        <w:rPr>
+          <w:rFonts w:ascii="Arial" w:hAnsi="Arial" w:cs="Arial"/>
+          <w:bCs/>
+          <w:lang w:val="en-US"/>
+        </w:rPr>
+      </w:pPr>
+      <w:r>
+        <w:rPr>
+          <w:rFonts w:ascii="Arial" w:hAnsi="Arial" w:cs="Arial"/>
+          <w:bCs/>
+          <w:lang w:val="en-US"/>
+        </w:rPr>
+        <w:tab/>
+      </w:r>
+      <w:r>
+        <w:rPr>
+          <w:rFonts w:ascii="Arial" w:hAnsi="Arial" w:cs="Arial"/>
+          <w:bCs/>
+          <w:u w:val="single"/>
+          <w:lang w:val="en-US"/>
+        </w:rPr>
+        <w:t>C.II.4. Summary and Review</w:t>
+      </w:r>
+    </w:p>
+    <w:p>
+      <w:pPr>
+        <w:rPr>
+          <w:rFonts w:ascii="Arial" w:hAnsi="Arial" w:cs="Arial"/>
+          <w:bCs/>
+          <w:lang w:val="en-US"/>
+        </w:rPr>
+      </w:pPr>
+      <w:r>
+        <w:rPr>
+          <w:rFonts w:ascii="Arial" w:hAnsi="Arial" w:cs="Arial"/>
+          <w:bCs/>
+          <w:lang w:val="en-US"/>
+        </w:rPr>
+        <w:tab/>
+      </w:r>
+    </w:p>
+    <w:p>
+      <w:pPr>
+        <w:rPr>
+          <w:rFonts w:ascii="Arial" w:hAnsi="Arial" w:cs="Arial"/>
+          <w:b/>
+          <w:bCs/>
+          <w:lang w:val="en-US"/>
+        </w:rPr>
+      </w:pPr>
+      <w:r>
+        <w:rPr>
+          <w:rFonts w:ascii="Arial" w:hAnsi="Arial" w:cs="Arial"/>
+          <w:b/>
+          <w:bCs/>
+          <w:lang w:val="en-US"/>
+        </w:rPr>
+        <w:tab/>
+      </w:r>
+    </w:p>
+    <w:p>
+      <w:pPr>
+        <w:pStyle w:val="Titre1"/>
+        <w:jc w:val="center"/>
+        <w:rPr>
+          <w:rFonts w:asciiTheme="minorHAnsi" w:hAnsiTheme="minorHAnsi"/>
+          <w:lang w:val="en-US"/>
+        </w:rPr>
+      </w:pPr>
+      <w:bookmarkStart w:id="3" w:name="_Toc534276135"/>
+      <w:r>
+        <w:rPr>
+          <w:rFonts w:asciiTheme="minorHAnsi" w:hAnsiTheme="minorHAnsi"/>
           <w:smallCaps/>
-          <w:kern w:val="32"/>
           <w:sz w:val="72"/>
-          <w:szCs w:val="32"/>
+          <w:lang w:val="en-US"/>
           <w14:shadow w14:blurRad="0" w14:dist="25400" w14:dir="2700000" w14:sx="0" w14:sy="0" w14:kx="0" w14:ky="0" w14:algn="none">
             <w14:srgbClr w14:val="000000">
               <w14:alpha w14:val="50000"/>
@@ -7351,381 +8237,8 @@
             <w14:round/>
           </w14:textOutline>
         </w:rPr>
-        <w:t>TECHNICAL PART</w:t>
-      </w:r>
-    </w:p>
-    <w:p>
-      <w:pPr>
-        <w:rPr>
-          <w:rFonts w:asciiTheme="minorHAnsi" w:hAnsiTheme="minorHAnsi"/>
-        </w:rPr>
-      </w:pPr>
-    </w:p>
-    <w:p>
-      <w:pPr>
-        <w:jc w:val="center"/>
-        <w:rPr>
-          <w:rFonts w:asciiTheme="minorHAnsi" w:hAnsiTheme="minorHAnsi"/>
-          <w:lang w:val="en-US"/>
-        </w:rPr>
-      </w:pPr>
-      <w:r>
-        <w:rPr>
-          <w:rFonts w:ascii="Arial" w:hAnsi="Arial" w:cs="Arial"/>
-          <w:b/>
-          <w:bCs/>
-          <w:color w:val="FF0000"/>
-          <w:lang w:val="en-US"/>
-        </w:rPr>
-        <w:t>NOTES (to be deleted later)</w:t>
-      </w:r>
-    </w:p>
-    <w:p>
-      <w:pPr>
-        <w:jc w:val="center"/>
-        <w:rPr>
-          <w:rFonts w:ascii="Arial" w:hAnsi="Arial" w:cs="Arial"/>
-          <w:b/>
-          <w:bCs/>
-          <w:lang w:val="en-US"/>
-        </w:rPr>
-      </w:pPr>
-    </w:p>
-    <w:p>
-      <w:pPr>
-        <w:ind w:firstLine="708"/>
-        <w:jc w:val="both"/>
-        <w:rPr>
-          <w:rFonts w:ascii="Arial" w:hAnsi="Arial" w:cs="Arial"/>
-          <w:lang w:val="en-US"/>
-        </w:rPr>
-      </w:pPr>
-      <w:r>
-        <w:rPr>
-          <w:rFonts w:ascii="Arial" w:hAnsi="Arial" w:cs="Arial"/>
-          <w:lang w:val="en-US"/>
-        </w:rPr>
-        <w:t>During your journey, you were confronted with problem situations (technical problem solving, strategic choices ...) during which you had to implement a relevant practice to achieve a desired result.</w:t>
-      </w:r>
-    </w:p>
-    <w:p>
-      <w:pPr>
-        <w:ind w:firstLine="708"/>
-        <w:jc w:val="both"/>
-        <w:rPr>
-          <w:rFonts w:ascii="Arial" w:hAnsi="Arial" w:cs="Arial"/>
-          <w:lang w:val="en-US"/>
-        </w:rPr>
-      </w:pPr>
-    </w:p>
-    <w:p>
-      <w:pPr>
-        <w:ind w:firstLine="708"/>
-        <w:jc w:val="both"/>
-        <w:rPr>
-          <w:rFonts w:ascii="Arial" w:hAnsi="Arial" w:cs="Arial"/>
-          <w:lang w:val="en-US"/>
-        </w:rPr>
-      </w:pPr>
-      <w:r>
-        <w:rPr>
-          <w:rFonts w:ascii="Arial" w:hAnsi="Arial" w:cs="Arial"/>
-          <w:lang w:val="en-US"/>
-        </w:rPr>
-        <w:t>We propose to describe these situations that you had to solve. The chosen problem situations must highlight the technical knowledge you have develop</w:t>
-      </w:r>
-      <w:r>
-        <w:rPr>
-          <w:rFonts w:ascii="Arial" w:hAnsi="Arial" w:cs="Arial"/>
-          <w:lang w:val="en-US"/>
-        </w:rPr>
-        <w:t>ed in direct relation to the Training</w:t>
-      </w:r>
-      <w:r>
-        <w:rPr>
-          <w:rFonts w:ascii="Arial" w:hAnsi="Arial" w:cs="Arial"/>
-          <w:lang w:val="en-US"/>
-        </w:rPr>
-        <w:t>.</w:t>
-      </w:r>
-    </w:p>
-    <w:p>
-      <w:pPr>
-        <w:ind w:firstLine="708"/>
-        <w:jc w:val="both"/>
-        <w:rPr>
-          <w:rFonts w:ascii="Arial" w:hAnsi="Arial" w:cs="Arial"/>
-          <w:lang w:val="en-US"/>
-        </w:rPr>
-      </w:pPr>
-    </w:p>
-    <w:p>
-      <w:pPr>
-        <w:ind w:firstLine="708"/>
-        <w:jc w:val="both"/>
-        <w:rPr>
-          <w:rFonts w:ascii="Arial" w:hAnsi="Arial" w:cs="Arial"/>
-          <w:lang w:val="en-US"/>
-        </w:rPr>
-      </w:pPr>
-      <w:r>
-        <w:rPr>
-          <w:rFonts w:ascii="Arial" w:hAnsi="Arial" w:cs="Arial"/>
-          <w:lang w:val="en-US"/>
-        </w:rPr>
-        <w:t>Express yourself in terms of "I": "I started with, I searched, I tried to". You will reproduce the proposed frame for each problem situation developed:</w:t>
-      </w:r>
-    </w:p>
-    <w:p>
-      <w:pPr>
-        <w:jc w:val="both"/>
-        <w:rPr>
-          <w:rFonts w:ascii="Arial" w:hAnsi="Arial" w:cs="Arial"/>
-          <w:lang w:val="en-US"/>
-        </w:rPr>
-      </w:pPr>
-    </w:p>
-    <w:p>
-      <w:pPr>
-        <w:ind w:left="708"/>
-        <w:jc w:val="both"/>
-        <w:rPr>
-          <w:rFonts w:ascii="Arial" w:hAnsi="Arial" w:cs="Arial"/>
-          <w:b/>
-          <w:lang w:val="en-US"/>
-        </w:rPr>
-      </w:pPr>
-      <w:r>
-        <w:rPr>
-          <w:rFonts w:ascii="Arial" w:hAnsi="Arial" w:cs="Arial"/>
-          <w:b/>
-          <w:lang w:val="en-US"/>
-        </w:rPr>
-        <w:t>C.I.1 Presentation</w:t>
-      </w:r>
-    </w:p>
-    <w:p>
-      <w:pPr>
-        <w:jc w:val="both"/>
-        <w:rPr>
-          <w:rFonts w:ascii="Arial" w:hAnsi="Arial" w:cs="Arial"/>
-          <w:lang w:val="en-US"/>
-        </w:rPr>
-      </w:pPr>
-      <w:r>
-        <w:rPr>
-          <w:rFonts w:ascii="Arial" w:hAnsi="Arial" w:cs="Arial"/>
-          <w:lang w:val="en-US"/>
-        </w:rPr>
-        <w:t>Present the situation by specifying the context, the field of responsibilities, the actor (s), the objectives to be reached, the resources and the constraints (human, material, financial, informational ...), the duration and the dates.</w:t>
-      </w:r>
-    </w:p>
-    <w:p>
-      <w:pPr>
-        <w:ind w:left="708"/>
-        <w:jc w:val="both"/>
-        <w:rPr>
-          <w:rFonts w:ascii="Arial" w:hAnsi="Arial" w:cs="Arial"/>
-          <w:lang w:val="en-US"/>
-        </w:rPr>
-      </w:pPr>
-    </w:p>
-    <w:p>
-      <w:pPr>
-        <w:ind w:left="708"/>
-        <w:jc w:val="both"/>
-        <w:rPr>
-          <w:rFonts w:ascii="Arial" w:hAnsi="Arial" w:cs="Arial"/>
-          <w:b/>
-          <w:lang w:val="en-US"/>
-        </w:rPr>
-      </w:pPr>
-      <w:r>
-        <w:rPr>
-          <w:rFonts w:ascii="Arial" w:hAnsi="Arial" w:cs="Arial"/>
-          <w:b/>
-          <w:lang w:val="en-US"/>
-        </w:rPr>
-        <w:t>C.I.2. Resolution of problem</w:t>
-      </w:r>
-    </w:p>
-    <w:p>
-      <w:pPr>
-        <w:jc w:val="both"/>
-        <w:rPr>
-          <w:rFonts w:ascii="Arial" w:hAnsi="Arial" w:cs="Arial"/>
-          <w:lang w:val="en-US"/>
-        </w:rPr>
-      </w:pPr>
-      <w:r>
-        <w:rPr>
-          <w:rFonts w:ascii="Arial" w:hAnsi="Arial" w:cs="Arial"/>
-          <w:lang w:val="en-US"/>
-        </w:rPr>
-        <w:t>Explain the chosen solution by answering the following three questions:</w:t>
-      </w:r>
-    </w:p>
-    <w:p>
-      <w:pPr>
-        <w:jc w:val="both"/>
-        <w:rPr>
-          <w:rFonts w:ascii="Arial" w:hAnsi="Arial" w:cs="Arial"/>
-          <w:lang w:val="en-US"/>
-        </w:rPr>
-      </w:pPr>
-      <w:r>
-        <w:rPr>
-          <w:rFonts w:ascii="Arial" w:hAnsi="Arial" w:cs="Arial"/>
-          <w:lang w:val="en-US"/>
-        </w:rPr>
-        <w:t>"What": the description of the solution; "How": the way to go about it and "Why": the justification of your choice</w:t>
-      </w:r>
-    </w:p>
-    <w:p>
-      <w:pPr>
-        <w:jc w:val="both"/>
-        <w:rPr>
-          <w:rFonts w:ascii="Arial" w:hAnsi="Arial" w:cs="Arial"/>
-          <w:lang w:val="en-US"/>
-        </w:rPr>
-      </w:pPr>
-    </w:p>
-    <w:p>
-      <w:pPr>
-        <w:ind w:left="708"/>
-        <w:jc w:val="both"/>
-        <w:rPr>
-          <w:rFonts w:ascii="Arial" w:hAnsi="Arial" w:cs="Arial"/>
-          <w:b/>
-          <w:lang w:val="en-US"/>
-        </w:rPr>
-      </w:pPr>
-      <w:r>
-        <w:rPr>
-          <w:rFonts w:ascii="Arial" w:hAnsi="Arial" w:cs="Arial"/>
-          <w:b/>
-          <w:lang w:val="en-US"/>
-        </w:rPr>
-        <w:t>C.I.3.The knowledge and skills mobilized</w:t>
-      </w:r>
-    </w:p>
-    <w:p>
-      <w:pPr>
-        <w:jc w:val="both"/>
-        <w:rPr>
-          <w:rFonts w:ascii="Arial" w:hAnsi="Arial" w:cs="Arial"/>
-          <w:lang w:val="en-US"/>
-        </w:rPr>
-      </w:pPr>
-      <w:r>
-        <w:rPr>
-          <w:rFonts w:ascii="Arial" w:hAnsi="Arial" w:cs="Arial"/>
-          <w:lang w:val="en-US"/>
-        </w:rPr>
-        <w:t>What new skills did you have to mobilize and develop to solve this problem? How did you acquire them (reading, training, peers)?</w:t>
-      </w:r>
-    </w:p>
-    <w:p>
-      <w:pPr>
-        <w:ind w:left="708"/>
-        <w:jc w:val="both"/>
-        <w:rPr>
-          <w:rFonts w:ascii="Arial" w:hAnsi="Arial" w:cs="Arial"/>
-          <w:lang w:val="en-US"/>
-        </w:rPr>
-      </w:pPr>
-    </w:p>
-    <w:p>
-      <w:pPr>
-        <w:ind w:left="708"/>
-        <w:jc w:val="both"/>
-        <w:rPr>
-          <w:rFonts w:ascii="Arial" w:hAnsi="Arial" w:cs="Arial"/>
-          <w:b/>
-          <w:lang w:val="en-US"/>
-        </w:rPr>
-      </w:pPr>
-      <w:r>
-        <w:rPr>
-          <w:rFonts w:ascii="Arial" w:hAnsi="Arial" w:cs="Arial"/>
-          <w:b/>
-          <w:lang w:val="en-US"/>
-        </w:rPr>
-        <w:lastRenderedPageBreak/>
-        <w:t>C.1.4. Summary and Review</w:t>
-      </w:r>
-    </w:p>
-    <w:p>
-      <w:pPr>
-        <w:jc w:val="both"/>
-        <w:rPr>
-          <w:rFonts w:ascii="Arial" w:hAnsi="Arial" w:cs="Arial"/>
-          <w:lang w:val="en-US"/>
-        </w:rPr>
-      </w:pPr>
-      <w:r>
-        <w:rPr>
-          <w:rFonts w:ascii="Arial" w:hAnsi="Arial" w:cs="Arial"/>
-          <w:lang w:val="en-US"/>
-        </w:rPr>
-        <w:t>Make a synthetic summary of the situation-problem. To conclude, it is a question of taking stock by answering the following questions: what lessons have you learned from this experience? Today with hindsight, what analysis of the proposed solution do you make?</w:t>
-      </w:r>
-    </w:p>
-    <w:p>
-      <w:pPr>
-        <w:jc w:val="both"/>
-        <w:rPr>
-          <w:rFonts w:ascii="Arial" w:hAnsi="Arial" w:cs="Arial"/>
-          <w:lang w:val="en-US"/>
-        </w:rPr>
-      </w:pPr>
-      <w:r>
-        <w:rPr>
-          <w:rFonts w:ascii="Arial" w:hAnsi="Arial" w:cs="Arial"/>
-          <w:lang w:val="en-US"/>
-        </w:rPr>
-        <w:t xml:space="preserve"> </w:t>
-      </w:r>
-    </w:p>
-    <w:p>
-      <w:pPr>
-        <w:rPr>
-          <w:rFonts w:ascii="Arial" w:hAnsi="Arial" w:cs="Arial"/>
-          <w:lang w:val="en-US"/>
-        </w:rPr>
-      </w:pPr>
-    </w:p>
-    <w:p>
-      <w:pPr>
-        <w:jc w:val="center"/>
-        <w:rPr>
-          <w:rFonts w:ascii="Arial" w:hAnsi="Arial" w:cs="Arial"/>
-          <w:b/>
-          <w:bCs/>
-          <w:lang w:val="en-US"/>
-        </w:rPr>
-      </w:pPr>
-      <w:r>
-        <w:rPr>
-          <w:rFonts w:ascii="Arial" w:hAnsi="Arial" w:cs="Arial"/>
-          <w:b/>
-          <w:bCs/>
-          <w:color w:val="FF0000"/>
-          <w:lang w:val="en-US"/>
-        </w:rPr>
-        <w:t>END OF INSTRUCTIONS (to be deleted later)</w:t>
-      </w:r>
-    </w:p>
-    <w:p>
-      <w:pPr>
-        <w:pStyle w:val="Titre1"/>
-        <w:jc w:val="center"/>
-        <w:rPr>
-          <w:rFonts w:asciiTheme="minorHAnsi" w:hAnsiTheme="minorHAnsi"/>
-          <w:lang w:val="en-US"/>
-        </w:rPr>
-      </w:pPr>
-      <w:bookmarkStart w:id="3" w:name="_Toc534276135"/>
+        <w:t>P</w:t>
+      </w:r>
       <w:r>
         <w:rPr>
           <w:rFonts w:asciiTheme="minorHAnsi" w:hAnsiTheme="minorHAnsi"/>
@@ -7748,7 +8261,7 @@
             <w14:round/>
           </w14:textOutline>
         </w:rPr>
-        <w:t>P</w:t>
+        <w:t>art D</w:t>
       </w:r>
       <w:r>
         <w:rPr>
@@ -7772,7 +8285,7 @@
             <w14:round/>
           </w14:textOutline>
         </w:rPr>
-        <w:t>art D</w:t>
+        <w:t>:</w:t>
       </w:r>
       <w:r>
         <w:rPr>
@@ -7796,7 +8309,7 @@
             <w14:round/>
           </w14:textOutline>
         </w:rPr>
-        <w:t>:</w:t>
+        <w:t xml:space="preserve"> </w:t>
       </w:r>
       <w:r>
         <w:rPr>
@@ -7820,7 +8333,7 @@
             <w14:round/>
           </w14:textOutline>
         </w:rPr>
-        <w:t xml:space="preserve"> </w:t>
+        <w:t>ANALYTICAL PAR</w:t>
       </w:r>
       <w:r>
         <w:rPr>
@@ -7844,38 +8357,14 @@
             <w14:round/>
           </w14:textOutline>
         </w:rPr>
-        <w:t>ANALYTICAL PAR</w:t>
-      </w:r>
-      <w:r>
+        <w:t>T</w:t>
+      </w:r>
+      <w:bookmarkEnd w:id="3"/>
+    </w:p>
+    <w:p>
+      <w:pPr>
         <w:rPr>
           <w:rFonts w:asciiTheme="minorHAnsi" w:hAnsiTheme="minorHAnsi"/>
-          <w:smallCaps/>
-          <w:sz w:val="72"/>
-          <w:lang w:val="en-US"/>
-          <w14:shadow w14:blurRad="0" w14:dist="25400" w14:dir="2700000" w14:sx="0" w14:sy="0" w14:kx="0" w14:ky="0" w14:algn="none">
-            <w14:srgbClr w14:val="000000">
-              <w14:alpha w14:val="50000"/>
-            </w14:srgbClr>
-          </w14:shadow>
-          <w14:textOutline w14:w="9525" w14:cap="flat" w14:cmpd="sng" w14:algn="ctr">
-            <w14:solidFill>
-              <w14:schemeClr w14:val="bg1">
-                <w14:alpha w14:val="50000"/>
-                <w14:lumMod w14:val="75000"/>
-              </w14:schemeClr>
-            </w14:solidFill>
-            <w14:prstDash w14:val="solid"/>
-            <w14:round/>
-          </w14:textOutline>
-        </w:rPr>
-        <w:t>T</w:t>
-      </w:r>
-      <w:bookmarkEnd w:id="3"/>
-    </w:p>
-    <w:p>
-      <w:pPr>
-        <w:rPr>
-          <w:rFonts w:asciiTheme="minorHAnsi" w:hAnsiTheme="minorHAnsi"/>
           <w:lang w:val="en-US"/>
         </w:rPr>
       </w:pPr>
@@ -7953,6 +8442,7 @@
           <w:rFonts w:ascii="Arial" w:hAnsi="Arial" w:cs="Arial"/>
           <w:lang w:val="en-US"/>
         </w:rPr>
+        <w:lastRenderedPageBreak/>
         <w:t>In this last part, it is for you to make an exhaustive analysis of all the knowledge and skills acquired during these different experiences.</w:t>
       </w:r>
     </w:p>
@@ -8671,7 +9161,6 @@
           <w:b/>
           <w:lang w:val="en-US"/>
         </w:rPr>
-        <w:lastRenderedPageBreak/>
         <w:t>D.IV. COMPLEMENTARY ELEMENTS</w:t>
       </w:r>
     </w:p>
@@ -9006,13 +9495,7 @@
         <w:rPr>
           <w:lang w:val="en-US"/>
         </w:rPr>
-        <w:t xml:space="preserve"> </w:t>
-      </w:r>
-      <w:r>
-        <w:rPr>
-          <w:lang w:val="en-US"/>
-        </w:rPr>
-        <w:t>Main acquisition methods: Initial training (IT), peer exchange (PE), self-training (ST), professional practice (PP)</w:t>
+        <w:t xml:space="preserve"> Main acquisition methods: Initial training (IT), peer exchange (PE), self-training (ST), professional practice (PP)</w:t>
       </w:r>
     </w:p>
   </w:footnote>
@@ -16535,7 +17018,7 @@
 </file>
 
 <file path=customXml/itemProps1.xml><?xml version="1.0" encoding="utf-8"?>
-<ds:datastoreItem xmlns:ds="http://schemas.openxmlformats.org/officeDocument/2006/customXml" ds:itemID="{E3B81B4E-8491-48F0-91F1-CE7B261F8FEB}">
+<ds:datastoreItem xmlns:ds="http://schemas.openxmlformats.org/officeDocument/2006/customXml" ds:itemID="{CF99E597-0EB6-4C52-BD89-EF75BE1498BC}">
   <ds:schemaRefs>
     <ds:schemaRef ds:uri="http://schemas.openxmlformats.org/officeDocument/2006/bibliography"/>
   </ds:schemaRefs>

</xml_diff>